<commit_message>
GUI Added to Design Doc
</commit_message>
<xml_diff>
--- a/Design Doc.docx
+++ b/Design Doc.docx
@@ -227,13 +227,23 @@
                   </w:sdtPr>
                   <w:sdtEndPr/>
                   <w:sdtContent>
+                    <w:proofErr w:type="spellStart"/>
                     <w:r>
                       <w:rPr>
                         <w:color w:val="5B9BD5" w:themeColor="accent1"/>
                         <w:sz w:val="28"/>
                         <w:szCs w:val="28"/>
                       </w:rPr>
-                      <w:t xml:space="preserve">Brandin Jefferson, </w:t>
+                      <w:t>Brandin</w:t>
+                    </w:r>
+                    <w:proofErr w:type="spellEnd"/>
+                    <w:r>
+                      <w:rPr>
+                        <w:color w:val="5B9BD5" w:themeColor="accent1"/>
+                        <w:sz w:val="28"/>
+                        <w:szCs w:val="28"/>
+                      </w:rPr>
+                      <w:t xml:space="preserve"> Jefferson, </w:t>
                     </w:r>
                     <w:proofErr w:type="spellStart"/>
                     <w:r>
@@ -287,25 +297,7 @@
                         <w:sz w:val="28"/>
                         <w:szCs w:val="28"/>
                       </w:rPr>
-                      <w:t xml:space="preserve">, Yee Wong, </w:t>
-                    </w:r>
-                    <w:proofErr w:type="spellStart"/>
-                    <w:r>
-                      <w:rPr>
-                        <w:color w:val="5B9BD5" w:themeColor="accent1"/>
-                        <w:sz w:val="28"/>
-                        <w:szCs w:val="28"/>
-                      </w:rPr>
-                      <w:t>Jaquincy</w:t>
-                    </w:r>
-                    <w:proofErr w:type="spellEnd"/>
-                    <w:r>
-                      <w:rPr>
-                        <w:color w:val="5B9BD5" w:themeColor="accent1"/>
-                        <w:sz w:val="28"/>
-                        <w:szCs w:val="28"/>
-                      </w:rPr>
-                      <w:t xml:space="preserve"> Nelson, Brian </w:t>
+                      <w:t xml:space="preserve">, Yee Wong, Jaquincy Nelson, Brian </w:t>
                     </w:r>
                     <w:proofErr w:type="spellStart"/>
                     <w:r>
@@ -330,9 +322,6 @@
                   <w:alias w:val="Date"/>
                   <w:tag w:val="Date"/>
                   <w:id w:val="13406932"/>
-                  <w:placeholder>
-                    <w:docPart w:val="DBE456CC34094931B7FBD1EE810AE927"/>
-                  </w:placeholder>
                   <w:dataBinding w:prefixMappings="xmlns:ns0='http://schemas.microsoft.com/office/2006/coverPageProps'" w:xpath="/ns0:CoverPageProperties[1]/ns0:PublishDate[1]" w:storeItemID="{55AF091B-3C7A-41E3-B477-F2FDAA23CFDA}"/>
                   <w:date w:fullDate="2014-10-23T00:00:00Z">
                     <w:dateFormat w:val="M-d-yyyy"/>
@@ -394,7 +383,7 @@
         <w:pStyle w:val="Heading1"/>
         <w:jc w:val="center"/>
       </w:pPr>
-      <w:bookmarkStart w:id="0" w:name="_Toc402728271"/>
+      <w:bookmarkStart w:id="0" w:name="_Toc404632278"/>
       <w:r>
         <w:lastRenderedPageBreak/>
         <w:t>ABSTRACT</w:t>
@@ -589,7 +578,7 @@
           <w:r>
             <w:fldChar w:fldCharType="separate"/>
           </w:r>
-          <w:hyperlink w:anchor="_Toc402728271" w:history="1">
+          <w:hyperlink w:anchor="_Toc404632278" w:history="1">
             <w:r>
               <w:rPr>
                 <w:rStyle w:val="Hyperlink"/>
@@ -616,7 +605,7 @@
                 <w:noProof/>
                 <w:webHidden/>
               </w:rPr>
-              <w:instrText xml:space="preserve"> PAGEREF _Toc402728271 \h </w:instrText>
+              <w:instrText xml:space="preserve"> PAGEREF _Toc404632278 \h </w:instrText>
             </w:r>
             <w:r>
               <w:rPr>
@@ -658,7 +647,7 @@
               <w:noProof/>
             </w:rPr>
           </w:pPr>
-          <w:hyperlink w:anchor="_Toc402728272" w:history="1">
+          <w:hyperlink w:anchor="_Toc404632279" w:history="1">
             <w:r>
               <w:rPr>
                 <w:rStyle w:val="Hyperlink"/>
@@ -685,7 +674,7 @@
                 <w:noProof/>
                 <w:webHidden/>
               </w:rPr>
-              <w:instrText xml:space="preserve"> PAGEREF _Toc402728272 \h </w:instrText>
+              <w:instrText xml:space="preserve"> PAGEREF _Toc404632279 \h </w:instrText>
             </w:r>
             <w:r>
               <w:rPr>
@@ -727,7 +716,7 @@
               <w:noProof/>
             </w:rPr>
           </w:pPr>
-          <w:hyperlink w:anchor="_Toc402728273" w:history="1">
+          <w:hyperlink w:anchor="_Toc404632280" w:history="1">
             <w:r>
               <w:rPr>
                 <w:rStyle w:val="Hyperlink"/>
@@ -754,7 +743,7 @@
                 <w:noProof/>
                 <w:webHidden/>
               </w:rPr>
-              <w:instrText xml:space="preserve"> PAGEREF _Toc402728273 \h </w:instrText>
+              <w:instrText xml:space="preserve"> PAGEREF _Toc404632280 \h </w:instrText>
             </w:r>
             <w:r>
               <w:rPr>
@@ -796,7 +785,7 @@
               <w:noProof/>
             </w:rPr>
           </w:pPr>
-          <w:hyperlink w:anchor="_Toc402728274" w:history="1">
+          <w:hyperlink w:anchor="_Toc404632281" w:history="1">
             <w:r>
               <w:rPr>
                 <w:rStyle w:val="Hyperlink"/>
@@ -823,7 +812,7 @@
                 <w:noProof/>
                 <w:webHidden/>
               </w:rPr>
-              <w:instrText xml:space="preserve"> PAGEREF _Toc402728274 \h </w:instrText>
+              <w:instrText xml:space="preserve"> PAGEREF _Toc404632281 \h </w:instrText>
             </w:r>
             <w:r>
               <w:rPr>
@@ -865,7 +854,7 @@
               <w:noProof/>
             </w:rPr>
           </w:pPr>
-          <w:hyperlink w:anchor="_Toc402728275" w:history="1">
+          <w:hyperlink w:anchor="_Toc404632282" w:history="1">
             <w:r>
               <w:rPr>
                 <w:rStyle w:val="Hyperlink"/>
@@ -892,7 +881,7 @@
                 <w:noProof/>
                 <w:webHidden/>
               </w:rPr>
-              <w:instrText xml:space="preserve"> PAGEREF _Toc402728275 \h </w:instrText>
+              <w:instrText xml:space="preserve"> PAGEREF _Toc404632282 \h </w:instrText>
             </w:r>
             <w:r>
               <w:rPr>
@@ -912,7 +901,7 @@
                 <w:noProof/>
                 <w:webHidden/>
               </w:rPr>
-              <w:t>5</w:t>
+              <w:t>6</w:t>
             </w:r>
             <w:r>
               <w:rPr>
@@ -934,7 +923,7 @@
               <w:noProof/>
             </w:rPr>
           </w:pPr>
-          <w:hyperlink w:anchor="_Toc402728276" w:history="1">
+          <w:hyperlink w:anchor="_Toc404632283" w:history="1">
             <w:r>
               <w:rPr>
                 <w:rStyle w:val="Hyperlink"/>
@@ -961,7 +950,7 @@
                 <w:noProof/>
                 <w:webHidden/>
               </w:rPr>
-              <w:instrText xml:space="preserve"> PAGEREF _Toc402728276 \h </w:instrText>
+              <w:instrText xml:space="preserve"> PAGEREF _Toc404632283 \h </w:instrText>
             </w:r>
             <w:r>
               <w:rPr>
@@ -1003,7 +992,7 @@
               <w:noProof/>
             </w:rPr>
           </w:pPr>
-          <w:hyperlink w:anchor="_Toc402728277" w:history="1">
+          <w:hyperlink w:anchor="_Toc404632284" w:history="1">
             <w:r>
               <w:rPr>
                 <w:rStyle w:val="Hyperlink"/>
@@ -1030,7 +1019,7 @@
                 <w:noProof/>
                 <w:webHidden/>
               </w:rPr>
-              <w:instrText xml:space="preserve"> PAGEREF _Toc402728277 \h </w:instrText>
+              <w:instrText xml:space="preserve"> PAGEREF _Toc404632284 \h </w:instrText>
             </w:r>
             <w:r>
               <w:rPr>
@@ -1072,7 +1061,7 @@
               <w:noProof/>
             </w:rPr>
           </w:pPr>
-          <w:hyperlink w:anchor="_Toc402728278" w:history="1">
+          <w:hyperlink w:anchor="_Toc404632285" w:history="1">
             <w:r>
               <w:rPr>
                 <w:rStyle w:val="Hyperlink"/>
@@ -1099,7 +1088,7 @@
                 <w:noProof/>
                 <w:webHidden/>
               </w:rPr>
-              <w:instrText xml:space="preserve"> PAGEREF _Toc402728278 \h </w:instrText>
+              <w:instrText xml:space="preserve"> PAGEREF _Toc404632285 \h </w:instrText>
             </w:r>
             <w:r>
               <w:rPr>
@@ -1141,7 +1130,7 @@
               <w:noProof/>
             </w:rPr>
           </w:pPr>
-          <w:hyperlink w:anchor="_Toc402728279" w:history="1">
+          <w:hyperlink w:anchor="_Toc404632286" w:history="1">
             <w:r>
               <w:rPr>
                 <w:rStyle w:val="Hyperlink"/>
@@ -1168,7 +1157,7 @@
                 <w:noProof/>
                 <w:webHidden/>
               </w:rPr>
-              <w:instrText xml:space="preserve"> PAGEREF _Toc402728279 \h </w:instrText>
+              <w:instrText xml:space="preserve"> PAGEREF _Toc404632286 \h </w:instrText>
             </w:r>
             <w:r>
               <w:rPr>
@@ -1225,7 +1214,7 @@
           <w:sz w:val="28"/>
         </w:rPr>
       </w:pPr>
-      <w:bookmarkStart w:id="1" w:name="_Toc402728272"/>
+      <w:bookmarkStart w:id="1" w:name="_Toc404632279"/>
       <w:r>
         <w:rPr>
           <w:sz w:val="28"/>
@@ -1234,6 +1223,8 @@
       </w:r>
       <w:bookmarkEnd w:id="1"/>
     </w:p>
+    <w:bookmarkStart w:id="2" w:name="_GoBack"/>
+    <w:bookmarkEnd w:id="2"/>
     <w:p>
       <w:pPr>
         <w:pStyle w:val="TableofFigures"/>
@@ -1263,27 +1254,13 @@
         </w:rPr>
         <w:fldChar w:fldCharType="separate"/>
       </w:r>
-      <w:hyperlink w:anchor="_Toc402728282" w:history="1">
+      <w:hyperlink w:anchor="_Toc404632380" w:history="1">
         <w:r>
           <w:rPr>
             <w:rStyle w:val="Hyperlink"/>
             <w:noProof/>
           </w:rPr>
-          <w:t xml:space="preserve">Figure 1 - </w:t>
-        </w:r>
-        <w:r>
-          <w:rPr>
-            <w:rStyle w:val="Hyperlink"/>
-            <w:noProof/>
-          </w:rPr>
-          <w:t xml:space="preserve"> </w:t>
-        </w:r>
-        <w:r>
-          <w:rPr>
-            <w:rStyle w:val="Hyperlink"/>
-            <w:noProof/>
-          </w:rPr>
-          <w:t>GUI: Login Screen</w:t>
+          <w:t>Figure 1 - GUI: Login Screen</w:t>
         </w:r>
         <w:r>
           <w:rPr>
@@ -1304,7 +1281,7 @@
             <w:noProof/>
             <w:webHidden/>
           </w:rPr>
-          <w:instrText xml:space="preserve"> PAGEREF _Toc402728282 \h </w:instrText>
+          <w:instrText xml:space="preserve"> PAGEREF _Toc404632380 \h </w:instrText>
         </w:r>
         <w:r>
           <w:rPr>
@@ -1346,84 +1323,13 @@
           <w:noProof/>
         </w:rPr>
       </w:pPr>
-      <w:hyperlink w:anchor="_Toc402728283" w:history="1">
+      <w:hyperlink w:anchor="_Toc404632381" w:history="1">
         <w:r>
           <w:rPr>
             <w:rStyle w:val="Hyperlink"/>
             <w:noProof/>
           </w:rPr>
-          <w:t xml:space="preserve">Figure 2 - </w:t>
-        </w:r>
-        <w:r>
-          <w:rPr>
-            <w:rStyle w:val="Hyperlink"/>
-            <w:noProof/>
-          </w:rPr>
-          <w:t xml:space="preserve"> </w:t>
-        </w:r>
-        <w:r>
-          <w:rPr>
-            <w:rStyle w:val="Hyperlink"/>
-            <w:noProof/>
-          </w:rPr>
-          <w:t>Static Diagram: Room Change (Student)</w:t>
-        </w:r>
-        <w:r>
-          <w:rPr>
-            <w:rStyle w:val="Hyperlink"/>
-            <w:noProof/>
-          </w:rPr>
-          <w:t>/(Admin)</w:t>
-        </w:r>
-        <w:r>
-          <w:rPr>
-            <w:noProof/>
-            <w:webHidden/>
-          </w:rPr>
-          <w:tab/>
-        </w:r>
-        <w:r>
-          <w:rPr>
-            <w:noProof/>
-            <w:webHidden/>
-          </w:rPr>
-          <w:t>6</w:t>
-        </w:r>
-      </w:hyperlink>
-    </w:p>
-    <w:p>
-      <w:pPr>
-        <w:pStyle w:val="TableofFigures"/>
-        <w:tabs>
-          <w:tab w:val="right" w:leader="hyphen" w:pos="9350"/>
-        </w:tabs>
-        <w:jc w:val="both"/>
-        <w:rPr>
-          <w:rFonts w:eastAsiaTheme="minorEastAsia"/>
-          <w:noProof/>
-        </w:rPr>
-      </w:pPr>
-      <w:hyperlink w:anchor="_Toc402728285" w:history="1">
-        <w:r>
-          <w:rPr>
-            <w:rStyle w:val="Hyperlink"/>
-            <w:noProof/>
-          </w:rPr>
-          <w:t>Figure</w:t>
-        </w:r>
-        <w:r>
-          <w:rPr>
-            <w:rStyle w:val="Hyperlink"/>
-            <w:noProof/>
-          </w:rPr>
-          <w:t xml:space="preserve"> 3</w:t>
-        </w:r>
-        <w:r>
-          <w:rPr>
-            <w:rStyle w:val="Hyperlink"/>
-            <w:noProof/>
-          </w:rPr>
-          <w:t xml:space="preserve"> – Dynamic Diagram: Create New ID</w:t>
+          <w:t>Figure 2 - Student Interface</w:t>
         </w:r>
         <w:r>
           <w:rPr>
@@ -1444,7 +1350,7 @@
             <w:noProof/>
             <w:webHidden/>
           </w:rPr>
-          <w:instrText xml:space="preserve"> PAGEREF _Toc402728285 \h </w:instrText>
+          <w:instrText xml:space="preserve"> PAGEREF _Toc404632381 \h </w:instrText>
         </w:r>
         <w:r>
           <w:rPr>
@@ -1464,7 +1370,7 @@
             <w:noProof/>
             <w:webHidden/>
           </w:rPr>
-          <w:t>7</w:t>
+          <w:t>5</w:t>
         </w:r>
         <w:r>
           <w:rPr>
@@ -1486,27 +1392,13 @@
           <w:noProof/>
         </w:rPr>
       </w:pPr>
-      <w:hyperlink w:anchor="_Toc402728286" w:history="1">
+      <w:hyperlink w:anchor="_Toc404632382" w:history="1">
         <w:r>
           <w:rPr>
             <w:rStyle w:val="Hyperlink"/>
             <w:noProof/>
           </w:rPr>
-          <w:t xml:space="preserve">Figure </w:t>
-        </w:r>
-        <w:r>
-          <w:rPr>
-            <w:rStyle w:val="Hyperlink"/>
-            <w:noProof/>
-          </w:rPr>
-          <w:t>4</w:t>
-        </w:r>
-        <w:r>
-          <w:rPr>
-            <w:rStyle w:val="Hyperlink"/>
-            <w:noProof/>
-          </w:rPr>
-          <w:t xml:space="preserve"> -  Dynamic Diagram: Request New Room</w:t>
+          <w:t>Figure 3 - Admin Interface</w:t>
         </w:r>
         <w:r>
           <w:rPr>
@@ -1527,7 +1419,7 @@
             <w:noProof/>
             <w:webHidden/>
           </w:rPr>
-          <w:instrText xml:space="preserve"> PAGEREF _Toc402728286 \h </w:instrText>
+          <w:instrText xml:space="preserve"> PAGEREF _Toc404632382 \h </w:instrText>
         </w:r>
         <w:r>
           <w:rPr>
@@ -1547,7 +1439,7 @@
             <w:noProof/>
             <w:webHidden/>
           </w:rPr>
-          <w:t>8</w:t>
+          <w:t>5</w:t>
         </w:r>
         <w:r>
           <w:rPr>
@@ -1569,27 +1461,13 @@
           <w:noProof/>
         </w:rPr>
       </w:pPr>
-      <w:hyperlink w:anchor="_Toc402728287" w:history="1">
+      <w:hyperlink w:anchor="_Toc404632383" w:history="1">
         <w:r>
           <w:rPr>
             <w:rStyle w:val="Hyperlink"/>
             <w:noProof/>
           </w:rPr>
-          <w:t xml:space="preserve">Figure </w:t>
-        </w:r>
-        <w:r>
-          <w:rPr>
-            <w:rStyle w:val="Hyperlink"/>
-            <w:noProof/>
-          </w:rPr>
-          <w:t>5</w:t>
-        </w:r>
-        <w:r>
-          <w:rPr>
-            <w:rStyle w:val="Hyperlink"/>
-            <w:noProof/>
-          </w:rPr>
-          <w:t xml:space="preserve"> – Dynamic Diagram: View Floor Map</w:t>
+          <w:t>Figure 4 - Static Diagram: Room Change (Student)/(Admin)</w:t>
         </w:r>
         <w:r>
           <w:rPr>
@@ -1610,7 +1488,7 @@
             <w:noProof/>
             <w:webHidden/>
           </w:rPr>
-          <w:instrText xml:space="preserve"> PAGEREF _Toc402728287 \h </w:instrText>
+          <w:instrText xml:space="preserve"> PAGEREF _Toc404632383 \h </w:instrText>
         </w:r>
         <w:r>
           <w:rPr>
@@ -1630,90 +1508,7 @@
             <w:noProof/>
             <w:webHidden/>
           </w:rPr>
-          <w:t>9</w:t>
-        </w:r>
-        <w:r>
-          <w:rPr>
-            <w:noProof/>
-            <w:webHidden/>
-          </w:rPr>
-          <w:fldChar w:fldCharType="end"/>
-        </w:r>
-      </w:hyperlink>
-    </w:p>
-    <w:p>
-      <w:pPr>
-        <w:pStyle w:val="TableofFigures"/>
-        <w:tabs>
-          <w:tab w:val="right" w:leader="hyphen" w:pos="9350"/>
-        </w:tabs>
-        <w:rPr>
-          <w:rFonts w:eastAsiaTheme="minorEastAsia"/>
-          <w:noProof/>
-        </w:rPr>
-      </w:pPr>
-      <w:hyperlink w:anchor="_Toc402728288" w:history="1">
-        <w:r>
-          <w:rPr>
-            <w:rStyle w:val="Hyperlink"/>
-            <w:noProof/>
-          </w:rPr>
-          <w:t xml:space="preserve">Figure </w:t>
-        </w:r>
-        <w:r>
-          <w:rPr>
-            <w:rStyle w:val="Hyperlink"/>
-            <w:noProof/>
-          </w:rPr>
           <w:t>6</w:t>
-        </w:r>
-        <w:r>
-          <w:rPr>
-            <w:rStyle w:val="Hyperlink"/>
-            <w:noProof/>
-          </w:rPr>
-          <w:t xml:space="preserve"> – Dynamic Diagram: Decide Room Requests</w:t>
-        </w:r>
-        <w:r>
-          <w:rPr>
-            <w:noProof/>
-            <w:webHidden/>
-          </w:rPr>
-          <w:tab/>
-        </w:r>
-        <w:r>
-          <w:rPr>
-            <w:noProof/>
-            <w:webHidden/>
-          </w:rPr>
-          <w:fldChar w:fldCharType="begin"/>
-        </w:r>
-        <w:r>
-          <w:rPr>
-            <w:noProof/>
-            <w:webHidden/>
-          </w:rPr>
-          <w:instrText xml:space="preserve"> PAGEREF _Toc402728288 \h </w:instrText>
-        </w:r>
-        <w:r>
-          <w:rPr>
-            <w:noProof/>
-            <w:webHidden/>
-          </w:rPr>
-        </w:r>
-        <w:r>
-          <w:rPr>
-            <w:noProof/>
-            <w:webHidden/>
-          </w:rPr>
-          <w:fldChar w:fldCharType="separate"/>
-        </w:r>
-        <w:r>
-          <w:rPr>
-            <w:noProof/>
-            <w:webHidden/>
-          </w:rPr>
-          <w:t>9</w:t>
         </w:r>
         <w:r>
           <w:rPr>
@@ -1756,15 +1551,13 @@
         </w:rPr>
         <w:br w:type="page"/>
       </w:r>
-      <w:bookmarkStart w:id="2" w:name="_GoBack"/>
-      <w:bookmarkEnd w:id="2"/>
     </w:p>
     <w:p>
       <w:pPr>
         <w:pStyle w:val="Heading1"/>
         <w:jc w:val="center"/>
       </w:pPr>
-      <w:bookmarkStart w:id="3" w:name="_Toc402728273"/>
+      <w:bookmarkStart w:id="3" w:name="_Toc404632280"/>
       <w:r>
         <w:lastRenderedPageBreak/>
         <w:t>INTRODUCTION</w:t>
@@ -1946,7 +1739,7 @@
         <w:pStyle w:val="Heading1"/>
         <w:jc w:val="center"/>
       </w:pPr>
-      <w:bookmarkStart w:id="4" w:name="_Toc402728274"/>
+      <w:bookmarkStart w:id="4" w:name="_Toc404632281"/>
       <w:r>
         <w:lastRenderedPageBreak/>
         <w:t>GUI (Graphical User Interface) D</w:t>
@@ -2012,7 +1805,7 @@
           <w:sz w:val="24"/>
         </w:rPr>
       </w:pPr>
-      <w:bookmarkStart w:id="5" w:name="_Toc402728282"/>
+      <w:bookmarkStart w:id="5" w:name="_Toc404632380"/>
       <w:r>
         <w:t xml:space="preserve">Figure </w:t>
       </w:r>
@@ -2044,6 +1837,155 @@
     </w:p>
     <w:p>
       <w:pPr>
+        <w:keepNext/>
+        <w:jc w:val="center"/>
+      </w:pPr>
+      <w:r>
+        <w:br w:type="page"/>
+      </w:r>
+      <w:r>
+        <w:rPr>
+          <w:rFonts w:asciiTheme="majorHAnsi" w:eastAsiaTheme="majorEastAsia" w:hAnsiTheme="majorHAnsi" w:cstheme="majorBidi"/>
+          <w:noProof/>
+          <w:color w:val="2E74B5" w:themeColor="accent1" w:themeShade="BF"/>
+          <w:sz w:val="32"/>
+          <w:szCs w:val="32"/>
+        </w:rPr>
+        <w:lastRenderedPageBreak/>
+        <w:drawing>
+          <wp:inline distT="0" distB="0" distL="0" distR="0" wp14:anchorId="712006A5" wp14:editId="38B94890">
+            <wp:extent cx="5038725" cy="3744733"/>
+            <wp:effectExtent l="0" t="0" r="0" b="8255"/>
+            <wp:docPr id="106" name="Picture 106"/>
+            <wp:cNvGraphicFramePr>
+              <a:graphicFrameLocks xmlns:a="http://schemas.openxmlformats.org/drawingml/2006/main" noChangeAspect="1"/>
+            </wp:cNvGraphicFramePr>
+            <a:graphic xmlns:a="http://schemas.openxmlformats.org/drawingml/2006/main">
+              <a:graphicData uri="http://schemas.openxmlformats.org/drawingml/2006/picture">
+                <pic:pic xmlns:pic="http://schemas.openxmlformats.org/drawingml/2006/picture">
+                  <pic:nvPicPr>
+                    <pic:cNvPr id="0" name="Housing GUI.jpg"/>
+                    <pic:cNvPicPr/>
+                  </pic:nvPicPr>
+                  <pic:blipFill>
+                    <a:blip r:embed="rId10" cstate="print">
+                      <a:extLst>
+                        <a:ext uri="{28A0092B-C50C-407E-A947-70E740481C1C}">
+                          <a14:useLocalDpi xmlns:a14="http://schemas.microsoft.com/office/drawing/2010/main" val="0"/>
+                        </a:ext>
+                      </a:extLst>
+                    </a:blip>
+                    <a:stretch>
+                      <a:fillRect/>
+                    </a:stretch>
+                  </pic:blipFill>
+                  <pic:spPr>
+                    <a:xfrm>
+                      <a:off x="0" y="0"/>
+                      <a:ext cx="5055774" cy="3757403"/>
+                    </a:xfrm>
+                    <a:prstGeom prst="rect">
+                      <a:avLst/>
+                    </a:prstGeom>
+                  </pic:spPr>
+                </pic:pic>
+              </a:graphicData>
+            </a:graphic>
+          </wp:inline>
+        </w:drawing>
+      </w:r>
+    </w:p>
+    <w:p>
+      <w:pPr>
+        <w:pStyle w:val="Caption"/>
+      </w:pPr>
+      <w:bookmarkStart w:id="6" w:name="_Toc404632381"/>
+      <w:r>
+        <w:t xml:space="preserve">Figure </w:t>
+      </w:r>
+      <w:r>
+        <w:fldChar w:fldCharType="begin"/>
+      </w:r>
+      <w:r>
+        <w:instrText xml:space="preserve"> SEQ Figure \* ARABIC </w:instrText>
+      </w:r>
+      <w:r>
+        <w:fldChar w:fldCharType="separate"/>
+      </w:r>
+      <w:r>
+        <w:rPr>
+          <w:noProof/>
+        </w:rPr>
+        <w:t>2</w:t>
+      </w:r>
+      <w:r>
+        <w:fldChar w:fldCharType="end"/>
+      </w:r>
+      <w:r>
+        <w:t xml:space="preserve"> - Student Interface</w:t>
+      </w:r>
+      <w:bookmarkEnd w:id="6"/>
+    </w:p>
+    <w:p/>
+    <w:p>
+      <w:pPr>
+        <w:keepNext/>
+        <w:jc w:val="center"/>
+      </w:pPr>
+      <w:r>
+        <w:rPr>
+          <w:rFonts w:asciiTheme="majorHAnsi" w:eastAsiaTheme="majorEastAsia" w:hAnsiTheme="majorHAnsi" w:cstheme="majorBidi"/>
+          <w:noProof/>
+          <w:color w:val="2E74B5" w:themeColor="accent1" w:themeShade="BF"/>
+          <w:sz w:val="32"/>
+          <w:szCs w:val="32"/>
+        </w:rPr>
+        <w:drawing>
+          <wp:inline distT="0" distB="0" distL="0" distR="0" wp14:anchorId="657145A9" wp14:editId="02F20E5B">
+            <wp:extent cx="5190625" cy="3857625"/>
+            <wp:effectExtent l="0" t="0" r="0" b="0"/>
+            <wp:docPr id="114" name="Picture 114"/>
+            <wp:cNvGraphicFramePr>
+              <a:graphicFrameLocks xmlns:a="http://schemas.openxmlformats.org/drawingml/2006/main" noChangeAspect="1"/>
+            </wp:cNvGraphicFramePr>
+            <a:graphic xmlns:a="http://schemas.openxmlformats.org/drawingml/2006/main">
+              <a:graphicData uri="http://schemas.openxmlformats.org/drawingml/2006/picture">
+                <pic:pic xmlns:pic="http://schemas.openxmlformats.org/drawingml/2006/picture">
+                  <pic:nvPicPr>
+                    <pic:cNvPr id="0" name="Housing GUI2.jpg"/>
+                    <pic:cNvPicPr/>
+                  </pic:nvPicPr>
+                  <pic:blipFill>
+                    <a:blip r:embed="rId11" cstate="print">
+                      <a:extLst>
+                        <a:ext uri="{28A0092B-C50C-407E-A947-70E740481C1C}">
+                          <a14:useLocalDpi xmlns:a14="http://schemas.microsoft.com/office/drawing/2010/main" val="0"/>
+                        </a:ext>
+                      </a:extLst>
+                    </a:blip>
+                    <a:stretch>
+                      <a:fillRect/>
+                    </a:stretch>
+                  </pic:blipFill>
+                  <pic:spPr>
+                    <a:xfrm>
+                      <a:off x="0" y="0"/>
+                      <a:ext cx="5186786" cy="3854772"/>
+                    </a:xfrm>
+                    <a:prstGeom prst="rect">
+                      <a:avLst/>
+                    </a:prstGeom>
+                  </pic:spPr>
+                </pic:pic>
+              </a:graphicData>
+            </a:graphic>
+          </wp:inline>
+        </w:drawing>
+      </w:r>
+    </w:p>
+    <w:p>
+      <w:pPr>
+        <w:pStyle w:val="Caption"/>
         <w:rPr>
           <w:rFonts w:asciiTheme="majorHAnsi" w:eastAsiaTheme="majorEastAsia" w:hAnsiTheme="majorHAnsi" w:cstheme="majorBidi"/>
           <w:color w:val="2E74B5" w:themeColor="accent1" w:themeShade="BF"/>
@@ -2051,21 +1993,43 @@
           <w:szCs w:val="32"/>
         </w:rPr>
       </w:pPr>
+      <w:bookmarkStart w:id="7" w:name="_Toc404632382"/>
       <w:r>
-        <w:br w:type="page"/>
+        <w:t xml:space="preserve">Figure </w:t>
       </w:r>
+      <w:r>
+        <w:fldChar w:fldCharType="begin"/>
+      </w:r>
+      <w:r>
+        <w:instrText xml:space="preserve"> SEQ Figure \* ARABIC </w:instrText>
+      </w:r>
+      <w:r>
+        <w:fldChar w:fldCharType="separate"/>
+      </w:r>
+      <w:r>
+        <w:rPr>
+          <w:noProof/>
+        </w:rPr>
+        <w:t>3</w:t>
+      </w:r>
+      <w:r>
+        <w:fldChar w:fldCharType="end"/>
+      </w:r>
+      <w:r>
+        <w:t xml:space="preserve"> - Admin Interface</w:t>
+      </w:r>
+      <w:bookmarkEnd w:id="7"/>
     </w:p>
     <w:p>
       <w:pPr>
         <w:pStyle w:val="Heading1"/>
-        <w:jc w:val="center"/>
       </w:pPr>
-      <w:bookmarkStart w:id="6" w:name="_Toc402728275"/>
+      <w:bookmarkStart w:id="8" w:name="_Toc404632282"/>
       <w:r>
         <w:lastRenderedPageBreak/>
         <w:t>STATIC MODEL SEQUENCE DIAGRAMS</w:t>
       </w:r>
-      <w:bookmarkEnd w:id="6"/>
+      <w:bookmarkEnd w:id="8"/>
     </w:p>
     <w:p/>
     <w:p/>
@@ -2074,6 +2038,9 @@
         <w:keepNext/>
       </w:pPr>
       <w:r>
+        <w:rPr>
+          <w:noProof/>
+        </w:rPr>
         <w:drawing>
           <wp:inline distT="0" distB="0" distL="0" distR="0" wp14:anchorId="58DFF707" wp14:editId="4C49C213">
             <wp:extent cx="5943600" cy="3937635"/>
@@ -2090,7 +2057,7 @@
                     <pic:cNvPicPr/>
                   </pic:nvPicPr>
                   <pic:blipFill>
-                    <a:blip r:embed="rId10"/>
+                    <a:blip r:embed="rId12"/>
                     <a:stretch>
                       <a:fillRect/>
                     </a:stretch>
@@ -2115,25 +2082,37 @@
       <w:pPr>
         <w:pStyle w:val="Caption"/>
       </w:pPr>
-      <w:bookmarkStart w:id="7" w:name="_Toc402728283"/>
+      <w:bookmarkStart w:id="9" w:name="_Toc404632383"/>
       <w:r>
         <w:t xml:space="preserve">Figure </w:t>
       </w:r>
-      <w:fldSimple w:instr=" SEQ Figure \* ARABIC ">
-        <w:r>
-          <w:rPr>
-            <w:noProof/>
-          </w:rPr>
-          <w:t>2</w:t>
-        </w:r>
-      </w:fldSimple>
+      <w:r>
+        <w:fldChar w:fldCharType="begin"/>
+      </w:r>
+      <w:r>
+        <w:instrText xml:space="preserve"> SEQ Figure \* ARABIC </w:instrText>
+      </w:r>
+      <w:r>
+        <w:fldChar w:fldCharType="separate"/>
+      </w:r>
+      <w:r>
+        <w:rPr>
+          <w:noProof/>
+        </w:rPr>
+        <w:t>4</w:t>
+      </w:r>
+      <w:r>
+        <w:rPr>
+          <w:noProof/>
+        </w:rPr>
+        <w:fldChar w:fldCharType="end"/>
+      </w:r>
       <w:r>
         <w:t xml:space="preserve"> - Static Diagram: Room Change</w:t>
       </w:r>
       <w:r>
         <w:t xml:space="preserve"> (Student)</w:t>
       </w:r>
-      <w:bookmarkEnd w:id="7"/>
       <w:proofErr w:type="gramStart"/>
       <w:r>
         <w:t>/(</w:t>
@@ -2142,6 +2121,7 @@
       <w:r>
         <w:t>Admin)</w:t>
       </w:r>
+      <w:bookmarkEnd w:id="9"/>
     </w:p>
     <w:p/>
     <w:p/>
@@ -2175,11 +2155,11 @@
         <w:pStyle w:val="Heading1"/>
         <w:jc w:val="center"/>
       </w:pPr>
-      <w:bookmarkStart w:id="8" w:name="_Toc402728276"/>
+      <w:bookmarkStart w:id="10" w:name="_Toc404632283"/>
       <w:r>
         <w:t>DYNAMIC MODEL SEQUENCE DIAGRAMS</w:t>
       </w:r>
-      <w:bookmarkEnd w:id="8"/>
+      <w:bookmarkEnd w:id="10"/>
     </w:p>
     <w:p>
       <w:pPr>
@@ -4644,9 +4624,9 @@
               </wp:inline>
             </w:drawing>
           </mc:Choice>
-          <mc:Fallback xmlns:w15="http://schemas.microsoft.com/office/word/2012/wordml">
+          <mc:Fallback>
             <w:pict>
-              <v:group w14:anchorId="41F8EA25" id="Canvas 1" o:spid="_x0000_s1026" editas="canvas" style="width:439.05pt;height:572.25pt;mso-position-horizontal-relative:char;mso-position-vertical-relative:line" coordsize="55759,72669" o:gfxdata="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">
+              <v:group id="Canvas 1" o:spid="_x0000_s1026" editas="canvas" style="width:439.05pt;height:572.25pt;mso-position-horizontal-relative:char;mso-position-vertical-relative:line" coordsize="55759,72669" o:gfxdata="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">
                 <v:shapetype id="_x0000_t75" coordsize="21600,21600" o:spt="75" o:preferrelative="t" path="m@4@5l@4@11@9@11@9@5xe" filled="f" stroked="f">
                   <v:stroke joinstyle="miter"/>
                   <v:formulas>
@@ -4677,8 +4657,15 @@
                         <w:pPr>
                           <w:jc w:val="center"/>
                         </w:pPr>
+                        <w:proofErr w:type="spellStart"/>
+                        <w:proofErr w:type="gramStart"/>
                         <w:r>
-                          <w:t xml:space="preserve">sd </w:t>
+                          <w:t>sd</w:t>
+                        </w:r>
+                        <w:proofErr w:type="spellEnd"/>
+                        <w:proofErr w:type="gramEnd"/>
+                        <w:r>
+                          <w:t xml:space="preserve"> </w:t>
                         </w:r>
                         <w:r>
                           <w:t>Create New ID</w:t>
@@ -4698,21 +4685,30 @@
                   <v:textbox>
                     <w:txbxContent>
                       <w:p>
+                        <w:proofErr w:type="spellStart"/>
+                        <w:proofErr w:type="gramStart"/>
                         <w:r>
                           <w:rPr>
                             <w:u w:val="single"/>
                           </w:rPr>
                           <w:t>recordlist</w:t>
                         </w:r>
+                        <w:proofErr w:type="spellEnd"/>
                         <w:r>
-                          <w:t xml:space="preserve"> : </w:t>
+                          <w:t xml:space="preserve"> :</w:t>
                         </w:r>
+                        <w:proofErr w:type="gramEnd"/>
+                        <w:r>
+                          <w:t xml:space="preserve"> </w:t>
+                        </w:r>
+                        <w:proofErr w:type="spellStart"/>
                         <w:r>
                           <w:rPr>
                             <w:u w:val="single"/>
                           </w:rPr>
                           <w:t>StudentRecord</w:t>
                         </w:r>
+                        <w:proofErr w:type="spellEnd"/>
                       </w:p>
                       <w:p/>
                     </w:txbxContent>
@@ -4727,11 +4723,26 @@
                             <w:u w:val="single"/>
                           </w:rPr>
                         </w:pPr>
+                        <w:proofErr w:type="gramStart"/>
                         <w:r>
                           <w:rPr>
                             <w:u w:val="single"/>
                           </w:rPr>
-                          <w:t>ids : Student</w:t>
+                          <w:t>ids :</w:t>
+                        </w:r>
+                        <w:proofErr w:type="gramEnd"/>
+                        <w:r>
+                          <w:rPr>
+                            <w:u w:val="single"/>
+                          </w:rPr>
+                          <w:t xml:space="preserve"> </w:t>
+                        </w:r>
+                        <w:proofErr w:type="spellStart"/>
+                        <w:r>
+                          <w:rPr>
+                            <w:u w:val="single"/>
+                          </w:rPr>
+                          <w:t>Student</w:t>
                         </w:r>
                         <w:r>
                           <w:rPr>
@@ -4739,6 +4750,7 @@
                           </w:rPr>
                           <w:t>ID</w:t>
                         </w:r>
+                        <w:proofErr w:type="spellEnd"/>
                       </w:p>
                     </w:txbxContent>
                   </v:textbox>
@@ -4764,11 +4776,21 @@
                             <w:sz w:val="20"/>
                           </w:rPr>
                         </w:pPr>
+                        <w:proofErr w:type="spellStart"/>
+                        <w:proofErr w:type="gramStart"/>
                         <w:r>
                           <w:rPr>
                             <w:sz w:val="20"/>
                           </w:rPr>
-                          <w:t>verifyID (id, password)</w:t>
+                          <w:t>verifyID</w:t>
+                        </w:r>
+                        <w:proofErr w:type="spellEnd"/>
+                        <w:proofErr w:type="gramEnd"/>
+                        <w:r>
+                          <w:rPr>
+                            <w:sz w:val="20"/>
+                          </w:rPr>
+                          <w:t xml:space="preserve"> (id, password)</w:t>
                         </w:r>
                       </w:p>
                       <w:p>
@@ -4781,8 +4803,18 @@
                           <w:rPr>
                             <w:sz w:val="20"/>
                           </w:rPr>
-                          <w:t xml:space="preserve"> : boolean</w:t>
+                          <w:t xml:space="preserve"> : </w:t>
                         </w:r>
+                        <w:proofErr w:type="spellStart"/>
+                        <w:proofErr w:type="gramStart"/>
+                        <w:r>
+                          <w:rPr>
+                            <w:sz w:val="20"/>
+                          </w:rPr>
+                          <w:t>boolean</w:t>
+                        </w:r>
+                        <w:proofErr w:type="spellEnd"/>
+                        <w:proofErr w:type="gramEnd"/>
                       </w:p>
                     </w:txbxContent>
                   </v:textbox>
@@ -4790,7 +4822,7 @@
                 <v:shape id="Straight Arrow Connector 11" o:spid="_x0000_s1036" type="#_x0000_t32" style="position:absolute;left:16573;top:17905;width:16478;height:0;flip:x;visibility:visible;mso-wrap-style:square" o:connectortype="straight" o:gfxdata="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" strokecolor="black [3200]" strokeweight=".5pt">
                   <v:stroke dashstyle="longDash" endarrow="open" joinstyle="miter"/>
                 </v:shape>
-                <v:shape id="Text Box 12" o:spid="_x0000_s1037" type="#_x0000_t202" style="position:absolute;left:21717;top:15023;width:5060;height:2572;visibility:visible;mso-wrap-style:none;v-text-anchor:top" o:gfxdata="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" fillcolor="white [3201]" strokeweight=".5pt">
+                <v:shape id="Text Box 12" o:spid="_x0000_s1037" type="#_x0000_t202" style="position:absolute;left:21717;top:15021;width:4756;height:2572;visibility:visible;mso-wrap-style:none;v-text-anchor:top" o:gfxdata="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" fillcolor="white [3201]" strokeweight=".5pt">
                   <v:textbox>
                     <w:txbxContent>
                       <w:p>
@@ -4800,6 +4832,7 @@
                             <w:sz w:val="20"/>
                           </w:rPr>
                         </w:pPr>
+                        <w:proofErr w:type="gramStart"/>
                         <w:r>
                           <w:rPr>
                             <w:i/>
@@ -4807,6 +4840,7 @@
                           </w:rPr>
                           <w:t>exists</w:t>
                         </w:r>
+                        <w:proofErr w:type="gramEnd"/>
                       </w:p>
                     </w:txbxContent>
                   </v:textbox>
@@ -4826,12 +4860,14 @@
                             <w:sz w:val="20"/>
                           </w:rPr>
                         </w:pPr>
+                        <w:proofErr w:type="gramStart"/>
                         <w:r>
                           <w:rPr>
                             <w:sz w:val="20"/>
                           </w:rPr>
                           <w:t>alt</w:t>
                         </w:r>
+                        <w:proofErr w:type="gramEnd"/>
                       </w:p>
                     </w:txbxContent>
                   </v:textbox>
@@ -4851,11 +4887,19 @@
                           </w:rPr>
                           <w:t>[</w:t>
                         </w:r>
+                        <w:proofErr w:type="gramStart"/>
                         <w:r>
                           <w:rPr>
                             <w:sz w:val="20"/>
                           </w:rPr>
-                          <w:t xml:space="preserve">exists == </w:t>
+                          <w:t>exists</w:t>
+                        </w:r>
+                        <w:proofErr w:type="gramEnd"/>
+                        <w:r>
+                          <w:rPr>
+                            <w:sz w:val="20"/>
+                          </w:rPr>
+                          <w:t xml:space="preserve"> == </w:t>
                         </w:r>
                         <w:r>
                           <w:rPr>
@@ -4914,12 +4958,28 @@
                             <w:u w:val="single"/>
                           </w:rPr>
                         </w:pPr>
+                        <w:proofErr w:type="gramStart"/>
                         <w:r>
                           <w:rPr>
                             <w:u w:val="single"/>
                           </w:rPr>
-                          <w:t>mail : MailVerifier</w:t>
+                          <w:t>mail :</w:t>
                         </w:r>
+                        <w:proofErr w:type="gramEnd"/>
+                        <w:r>
+                          <w:rPr>
+                            <w:u w:val="single"/>
+                          </w:rPr>
+                          <w:t xml:space="preserve"> </w:t>
+                        </w:r>
+                        <w:proofErr w:type="spellStart"/>
+                        <w:r>
+                          <w:rPr>
+                            <w:u w:val="single"/>
+                          </w:rPr>
+                          <w:t>MailVerifier</w:t>
+                        </w:r>
+                        <w:proofErr w:type="spellEnd"/>
                       </w:p>
                     </w:txbxContent>
                   </v:textbox>
@@ -4937,11 +4997,27 @@
                             <w:sz w:val="20"/>
                           </w:rPr>
                         </w:pPr>
+                        <w:proofErr w:type="spellStart"/>
+                        <w:proofErr w:type="gramStart"/>
                         <w:r>
                           <w:rPr>
                             <w:sz w:val="20"/>
                           </w:rPr>
-                          <w:t>createID(email, password)</w:t>
+                          <w:t>createID</w:t>
+                        </w:r>
+                        <w:proofErr w:type="spellEnd"/>
+                        <w:r>
+                          <w:rPr>
+                            <w:sz w:val="20"/>
+                          </w:rPr>
+                          <w:t>(</w:t>
+                        </w:r>
+                        <w:proofErr w:type="gramEnd"/>
+                        <w:r>
+                          <w:rPr>
+                            <w:sz w:val="20"/>
+                          </w:rPr>
+                          <w:t>email, password)</w:t>
                         </w:r>
                       </w:p>
                       <w:p>
@@ -4974,11 +5050,27 @@
                             <w:sz w:val="18"/>
                           </w:rPr>
                         </w:pPr>
+                        <w:proofErr w:type="spellStart"/>
+                        <w:proofErr w:type="gramStart"/>
                         <w:r>
                           <w:rPr>
                             <w:sz w:val="18"/>
                           </w:rPr>
-                          <w:t>verifymail(email):</w:t>
+                          <w:t>verifymail</w:t>
+                        </w:r>
+                        <w:proofErr w:type="spellEnd"/>
+                        <w:r>
+                          <w:rPr>
+                            <w:sz w:val="18"/>
+                          </w:rPr>
+                          <w:t>(</w:t>
+                        </w:r>
+                        <w:proofErr w:type="gramEnd"/>
+                        <w:r>
+                          <w:rPr>
+                            <w:sz w:val="18"/>
+                          </w:rPr>
+                          <w:t>email):</w:t>
                         </w:r>
                       </w:p>
                       <w:p>
@@ -4991,8 +5083,18 @@
                           <w:rPr>
                             <w:sz w:val="18"/>
                           </w:rPr>
-                          <w:t xml:space="preserve"> boolean</w:t>
+                          <w:t xml:space="preserve"> </w:t>
                         </w:r>
+                        <w:proofErr w:type="spellStart"/>
+                        <w:proofErr w:type="gramStart"/>
+                        <w:r>
+                          <w:rPr>
+                            <w:sz w:val="18"/>
+                          </w:rPr>
+                          <w:t>boolean</w:t>
+                        </w:r>
+                        <w:proofErr w:type="spellEnd"/>
+                        <w:proofErr w:type="gramEnd"/>
                       </w:p>
                     </w:txbxContent>
                   </v:textbox>
@@ -5000,7 +5102,7 @@
                 <v:shape id="Straight Arrow Connector 26" o:spid="_x0000_s1050" type="#_x0000_t32" style="position:absolute;left:35718;top:34766;width:10859;height:0;flip:x;visibility:visible;mso-wrap-style:square" o:connectortype="straight" o:gfxdata="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" strokecolor="black [3200]" strokeweight=".5pt">
                   <v:stroke dashstyle="dash" endarrow="open" joinstyle="miter"/>
                 </v:shape>
-                <v:shape id="Text Box 27" o:spid="_x0000_s1051" type="#_x0000_t202" style="position:absolute;left:38480;top:31758;width:4655;height:2190;visibility:visible;mso-wrap-style:none;v-text-anchor:top" o:gfxdata="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" fillcolor="white [3201]" strokeweight=".5pt">
+                <v:shape id="Text Box 27" o:spid="_x0000_s1051" type="#_x0000_t202" style="position:absolute;left:38480;top:31755;width:4350;height:2191;visibility:visible;mso-wrap-style:none;v-text-anchor:top" o:gfxdata="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" fillcolor="white [3201]" strokeweight=".5pt">
                   <v:textbox>
                     <w:txbxContent>
                       <w:p>
@@ -5010,6 +5112,7 @@
                             <w:sz w:val="20"/>
                           </w:rPr>
                         </w:pPr>
+                        <w:proofErr w:type="gramStart"/>
                         <w:r>
                           <w:rPr>
                             <w:i/>
@@ -5017,6 +5120,7 @@
                           </w:rPr>
                           <w:t>valid</w:t>
                         </w:r>
+                        <w:proofErr w:type="gramEnd"/>
                       </w:p>
                     </w:txbxContent>
                   </v:textbox>
@@ -5033,12 +5137,14 @@
                             <w:sz w:val="20"/>
                           </w:rPr>
                         </w:pPr>
+                        <w:proofErr w:type="gramStart"/>
                         <w:r>
                           <w:rPr>
                             <w:sz w:val="20"/>
                           </w:rPr>
                           <w:t>alt</w:t>
                         </w:r>
+                        <w:proofErr w:type="gramEnd"/>
                       </w:p>
                     </w:txbxContent>
                   </v:textbox>
@@ -5056,7 +5162,21 @@
                           <w:rPr>
                             <w:sz w:val="20"/>
                           </w:rPr>
-                          <w:t>[valid == false]</w:t>
+                          <w:t>[</w:t>
+                        </w:r>
+                        <w:proofErr w:type="gramStart"/>
+                        <w:r>
+                          <w:rPr>
+                            <w:sz w:val="20"/>
+                          </w:rPr>
+                          <w:t>valid</w:t>
+                        </w:r>
+                        <w:proofErr w:type="gramEnd"/>
+                        <w:r>
+                          <w:rPr>
+                            <w:sz w:val="20"/>
+                          </w:rPr>
+                          <w:t xml:space="preserve"> == false]</w:t>
                         </w:r>
                       </w:p>
                     </w:txbxContent>
@@ -5074,11 +5194,27 @@
                             <w:sz w:val="20"/>
                           </w:rPr>
                         </w:pPr>
+                        <w:proofErr w:type="spellStart"/>
+                        <w:proofErr w:type="gramStart"/>
                         <w:r>
                           <w:rPr>
                             <w:sz w:val="20"/>
                           </w:rPr>
-                          <w:t>notvalid() : void</w:t>
+                          <w:t>notvalid</w:t>
+                        </w:r>
+                        <w:proofErr w:type="spellEnd"/>
+                        <w:r>
+                          <w:rPr>
+                            <w:sz w:val="20"/>
+                          </w:rPr>
+                          <w:t>(</w:t>
+                        </w:r>
+                        <w:proofErr w:type="gramEnd"/>
+                        <w:r>
+                          <w:rPr>
+                            <w:sz w:val="20"/>
+                          </w:rPr>
+                          <w:t>) : void</w:t>
                         </w:r>
                       </w:p>
                     </w:txbxContent>
@@ -5096,6 +5232,8 @@
                             <w:sz w:val="18"/>
                           </w:rPr>
                         </w:pPr>
+                        <w:proofErr w:type="spellStart"/>
+                        <w:proofErr w:type="gramStart"/>
                         <w:r>
                           <w:rPr>
                             <w:sz w:val="18"/>
@@ -5106,8 +5244,16 @@
                           <w:rPr>
                             <w:sz w:val="18"/>
                           </w:rPr>
-                          <w:t>Msg()</w:t>
+                          <w:t>Msg</w:t>
                         </w:r>
+                        <w:proofErr w:type="spellEnd"/>
+                        <w:r>
+                          <w:rPr>
+                            <w:sz w:val="18"/>
+                          </w:rPr>
+                          <w:t>()</w:t>
+                        </w:r>
+                        <w:proofErr w:type="gramEnd"/>
                       </w:p>
                       <w:p>
                         <w:pPr>
@@ -5137,12 +5283,14 @@
                             <w:sz w:val="20"/>
                           </w:rPr>
                         </w:pPr>
+                        <w:proofErr w:type="gramStart"/>
                         <w:r>
                           <w:rPr>
                             <w:sz w:val="20"/>
                           </w:rPr>
                           <w:t>else</w:t>
                         </w:r>
+                        <w:proofErr w:type="gramEnd"/>
                       </w:p>
                     </w:txbxContent>
                   </v:textbox>
@@ -5166,11 +5314,27 @@
                             <w:sz w:val="20"/>
                           </w:rPr>
                         </w:pPr>
+                        <w:proofErr w:type="spellStart"/>
+                        <w:proofErr w:type="gramStart"/>
                         <w:r>
                           <w:rPr>
                             <w:sz w:val="20"/>
                           </w:rPr>
-                          <w:t>AddID(): void</w:t>
+                          <w:t>AddID</w:t>
+                        </w:r>
+                        <w:proofErr w:type="spellEnd"/>
+                        <w:r>
+                          <w:rPr>
+                            <w:sz w:val="20"/>
+                          </w:rPr>
+                          <w:t>(</w:t>
+                        </w:r>
+                        <w:proofErr w:type="gramEnd"/>
+                        <w:r>
+                          <w:rPr>
+                            <w:sz w:val="20"/>
+                          </w:rPr>
+                          <w:t>): void</w:t>
                         </w:r>
                       </w:p>
                     </w:txbxContent>
@@ -5197,12 +5361,14 @@
                             <w:sz w:val="20"/>
                           </w:rPr>
                         </w:pPr>
+                        <w:proofErr w:type="gramStart"/>
                         <w:r>
                           <w:rPr>
                             <w:sz w:val="20"/>
                           </w:rPr>
                           <w:t>else</w:t>
                         </w:r>
+                        <w:proofErr w:type="gramEnd"/>
                       </w:p>
                     </w:txbxContent>
                   </v:textbox>
@@ -5222,17 +5388,27 @@
                         <w:r>
                           <w:t xml:space="preserve"> </w:t>
                         </w:r>
+                        <w:proofErr w:type="spellStart"/>
+                        <w:proofErr w:type="gramStart"/>
                         <w:r>
                           <w:rPr>
                             <w:sz w:val="20"/>
                           </w:rPr>
                           <w:t>displayPage</w:t>
                         </w:r>
+                        <w:proofErr w:type="spellEnd"/>
                         <w:r>
                           <w:rPr>
                             <w:sz w:val="20"/>
                           </w:rPr>
-                          <w:t>() :</w:t>
+                          <w:t>(</w:t>
+                        </w:r>
+                        <w:proofErr w:type="gramEnd"/>
+                        <w:r>
+                          <w:rPr>
+                            <w:sz w:val="20"/>
+                          </w:rPr>
+                          <w:t>) :</w:t>
                         </w:r>
                       </w:p>
                       <w:p>
@@ -5240,8 +5416,16 @@
                           <w:rPr>
                             <w:sz w:val="20"/>
                           </w:rPr>
-                          <w:t xml:space="preserve"> void</w:t>
+                          <w:t xml:space="preserve"> </w:t>
                         </w:r>
+                        <w:proofErr w:type="gramStart"/>
+                        <w:r>
+                          <w:rPr>
+                            <w:sz w:val="20"/>
+                          </w:rPr>
+                          <w:t>void</w:t>
+                        </w:r>
+                        <w:proofErr w:type="gramEnd"/>
                       </w:p>
                     </w:txbxContent>
                   </v:textbox>
@@ -5278,17 +5462,15 @@
           <w:sz w:val="24"/>
         </w:rPr>
       </w:pPr>
-      <w:bookmarkStart w:id="9" w:name="_Toc402728285"/>
       <w:r>
         <w:t xml:space="preserve">Figure </w:t>
       </w:r>
       <w:r>
-        <w:t>3</w:t>
+        <w:t>5</w:t>
       </w:r>
       <w:r>
         <w:t>– Dynamic Diagram: Create New ID</w:t>
       </w:r>
-      <w:bookmarkEnd w:id="9"/>
     </w:p>
     <w:p>
       <w:pPr>
@@ -7145,9 +7327,9 @@
               </wp:inline>
             </w:drawing>
           </mc:Choice>
-          <mc:Fallback xmlns:w15="http://schemas.microsoft.com/office/word/2012/wordml">
+          <mc:Fallback>
             <w:pict>
-              <v:group w14:anchorId="791385ED" id="Canvas 3" o:spid="_x0000_s1079" editas="canvas" style="width:6in;height:549.75pt;mso-position-horizontal-relative:char;mso-position-vertical-relative:line" coordsize="54864,69811" o:gfxdata="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">
+              <v:group id="Canvas 3" o:spid="_x0000_s1079" editas="canvas" style="width:6in;height:549.75pt;mso-position-horizontal-relative:char;mso-position-vertical-relative:line" coordsize="54864,69811" o:gfxdata="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">
                 <v:shape id="_x0000_s1080" type="#_x0000_t75" style="position:absolute;width:54864;height:69811;visibility:visible;mso-wrap-style:square">
                   <v:fill o:detectmouseclick="t"/>
                   <v:path o:connecttype="none"/>
@@ -7156,8 +7338,15 @@
                   <v:textbox>
                     <w:txbxContent>
                       <w:p>
+                        <w:proofErr w:type="spellStart"/>
+                        <w:proofErr w:type="gramStart"/>
                         <w:r>
-                          <w:t>sd Request Room Change (void) : void</w:t>
+                          <w:t>sd</w:t>
+                        </w:r>
+                        <w:proofErr w:type="spellEnd"/>
+                        <w:proofErr w:type="gramEnd"/>
+                        <w:r>
+                          <w:t xml:space="preserve"> Request Room Change (void) : void</w:t>
                         </w:r>
                       </w:p>
                     </w:txbxContent>
@@ -7173,12 +7362,21 @@
                             <w:u w:val="single"/>
                           </w:rPr>
                         </w:pPr>
+                        <w:proofErr w:type="gramStart"/>
                         <w:r>
                           <w:rPr>
                             <w:sz w:val="20"/>
                             <w:u w:val="single"/>
                           </w:rPr>
-                          <w:t>holder : Interface</w:t>
+                          <w:t>holder :</w:t>
+                        </w:r>
+                        <w:proofErr w:type="gramEnd"/>
+                        <w:r>
+                          <w:rPr>
+                            <w:sz w:val="20"/>
+                            <w:u w:val="single"/>
+                          </w:rPr>
+                          <w:t xml:space="preserve"> Interface</w:t>
                         </w:r>
                       </w:p>
                     </w:txbxContent>
@@ -7194,6 +7392,8 @@
                             <w:u w:val="single"/>
                           </w:rPr>
                         </w:pPr>
+                        <w:proofErr w:type="spellStart"/>
+                        <w:proofErr w:type="gramStart"/>
                         <w:r>
                           <w:rPr>
                             <w:sz w:val="20"/>
@@ -7201,20 +7401,31 @@
                           </w:rPr>
                           <w:t>db</w:t>
                         </w:r>
+                        <w:proofErr w:type="spellEnd"/>
                         <w:r>
                           <w:rPr>
                             <w:sz w:val="20"/>
                             <w:u w:val="single"/>
                           </w:rPr>
-                          <w:t xml:space="preserve"> : </w:t>
+                          <w:t xml:space="preserve"> :</w:t>
                         </w:r>
+                        <w:proofErr w:type="gramEnd"/>
                         <w:r>
                           <w:rPr>
                             <w:sz w:val="20"/>
                             <w:u w:val="single"/>
                           </w:rPr>
+                          <w:t xml:space="preserve"> </w:t>
+                        </w:r>
+                        <w:proofErr w:type="spellStart"/>
+                        <w:r>
+                          <w:rPr>
+                            <w:sz w:val="20"/>
+                            <w:u w:val="single"/>
+                          </w:rPr>
                           <w:t>HousingRecord</w:t>
                         </w:r>
+                        <w:proofErr w:type="spellEnd"/>
                       </w:p>
                     </w:txbxContent>
                   </v:textbox>
@@ -7232,12 +7443,16 @@
                             <w:sz w:val="18"/>
                           </w:rPr>
                         </w:pPr>
+                        <w:proofErr w:type="spellStart"/>
+                        <w:proofErr w:type="gramStart"/>
                         <w:r>
                           <w:rPr>
                             <w:sz w:val="18"/>
                           </w:rPr>
                           <w:t>selectRoomChange</w:t>
                         </w:r>
+                        <w:proofErr w:type="spellEnd"/>
+                        <w:proofErr w:type="gramEnd"/>
                       </w:p>
                       <w:p>
                         <w:pPr>
@@ -7267,12 +7482,16 @@
                             <w:sz w:val="18"/>
                           </w:rPr>
                         </w:pPr>
+                        <w:proofErr w:type="spellStart"/>
+                        <w:proofErr w:type="gramStart"/>
                         <w:r>
                           <w:rPr>
                             <w:sz w:val="18"/>
                           </w:rPr>
                           <w:t>displayOptions</w:t>
                         </w:r>
+                        <w:proofErr w:type="spellEnd"/>
+                        <w:proofErr w:type="gramEnd"/>
                       </w:p>
                     </w:txbxContent>
                   </v:textbox>
@@ -7290,11 +7509,19 @@
                             <w:sz w:val="18"/>
                           </w:rPr>
                         </w:pPr>
+                        <w:proofErr w:type="gramStart"/>
                         <w:r>
                           <w:rPr>
                             <w:sz w:val="18"/>
                           </w:rPr>
-                          <w:t>available(building, room)</w:t>
+                          <w:t>available(</w:t>
+                        </w:r>
+                        <w:proofErr w:type="gramEnd"/>
+                        <w:r>
+                          <w:rPr>
+                            <w:sz w:val="18"/>
+                          </w:rPr>
+                          <w:t>building, room)</w:t>
                         </w:r>
                       </w:p>
                     </w:txbxContent>
@@ -7303,7 +7530,7 @@
                 <v:shape id="Straight Arrow Connector 71" o:spid="_x0000_s1094" type="#_x0000_t32" style="position:absolute;left:15716;top:25619;width:15145;height:0;flip:x;visibility:visible;mso-wrap-style:square" o:connectortype="straight" o:gfxdata="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" strokecolor="black [3200]" strokeweight=".5pt">
                   <v:stroke dashstyle="longDash" endarrow="block" joinstyle="miter"/>
                 </v:shape>
-                <v:shape id="Text Box 72" o:spid="_x0000_s1095" type="#_x0000_t202" style="position:absolute;left:20669;top:22474;width:6426;height:2413;visibility:visible;mso-wrap-style:none;v-text-anchor:top" o:gfxdata="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" fillcolor="white [3201]" strokecolor="black [3200]" strokeweight="1pt">
+                <v:shape id="Text Box 72" o:spid="_x0000_s1095" type="#_x0000_t202" style="position:absolute;left:20669;top:22472;width:6153;height:2413;visibility:visible;mso-wrap-style:none;v-text-anchor:top" o:gfxdata="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" fillcolor="white [3201]" strokecolor="black [3200]" strokeweight="1pt">
                   <v:textbox>
                     <w:txbxContent>
                       <w:p>
@@ -7313,6 +7540,7 @@
                             <w:sz w:val="18"/>
                           </w:rPr>
                         </w:pPr>
+                        <w:proofErr w:type="gramStart"/>
                         <w:r>
                           <w:rPr>
                             <w:i/>
@@ -7320,6 +7548,7 @@
                           </w:rPr>
                           <w:t>available</w:t>
                         </w:r>
+                        <w:proofErr w:type="gramEnd"/>
                       </w:p>
                     </w:txbxContent>
                   </v:textbox>
@@ -7339,12 +7568,14 @@
                             <w:sz w:val="18"/>
                           </w:rPr>
                         </w:pPr>
+                        <w:proofErr w:type="gramStart"/>
                         <w:r>
                           <w:rPr>
                             <w:sz w:val="18"/>
                           </w:rPr>
                           <w:t>alt</w:t>
                         </w:r>
+                        <w:proofErr w:type="gramEnd"/>
                       </w:p>
                     </w:txbxContent>
                   </v:textbox>
@@ -7362,7 +7593,21 @@
                           <w:rPr>
                             <w:sz w:val="18"/>
                           </w:rPr>
-                          <w:t>[available == true]</w:t>
+                          <w:t>[</w:t>
+                        </w:r>
+                        <w:proofErr w:type="gramStart"/>
+                        <w:r>
+                          <w:rPr>
+                            <w:sz w:val="18"/>
+                          </w:rPr>
+                          <w:t>available</w:t>
+                        </w:r>
+                        <w:proofErr w:type="gramEnd"/>
+                        <w:r>
+                          <w:rPr>
+                            <w:sz w:val="18"/>
+                          </w:rPr>
+                          <w:t xml:space="preserve"> == true]</w:t>
                         </w:r>
                       </w:p>
                     </w:txbxContent>
@@ -7385,11 +7630,27 @@
                             <w:sz w:val="18"/>
                           </w:rPr>
                         </w:pPr>
+                        <w:proofErr w:type="spellStart"/>
+                        <w:proofErr w:type="gramStart"/>
                         <w:r>
                           <w:rPr>
                             <w:sz w:val="18"/>
                           </w:rPr>
-                          <w:t>updateAvailability(id)</w:t>
+                          <w:t>updateAvailability</w:t>
+                        </w:r>
+                        <w:proofErr w:type="spellEnd"/>
+                        <w:r>
+                          <w:rPr>
+                            <w:sz w:val="18"/>
+                          </w:rPr>
+                          <w:t>(</w:t>
+                        </w:r>
+                        <w:proofErr w:type="gramEnd"/>
+                        <w:r>
+                          <w:rPr>
+                            <w:sz w:val="18"/>
+                          </w:rPr>
+                          <w:t>id)</w:t>
                         </w:r>
                       </w:p>
                     </w:txbxContent>
@@ -7404,12 +7665,16 @@
                             <w:sz w:val="18"/>
                           </w:rPr>
                         </w:pPr>
+                        <w:proofErr w:type="spellStart"/>
+                        <w:proofErr w:type="gramStart"/>
                         <w:r>
                           <w:rPr>
                             <w:sz w:val="18"/>
                           </w:rPr>
                           <w:t>successMsg</w:t>
                         </w:r>
+                        <w:proofErr w:type="spellEnd"/>
+                        <w:proofErr w:type="gramEnd"/>
                       </w:p>
                     </w:txbxContent>
                   </v:textbox>
@@ -7426,12 +7691,14 @@
                             <w:sz w:val="18"/>
                           </w:rPr>
                         </w:pPr>
+                        <w:proofErr w:type="gramStart"/>
                         <w:r>
                           <w:rPr>
                             <w:sz w:val="18"/>
                           </w:rPr>
                           <w:t>exit</w:t>
                         </w:r>
+                        <w:proofErr w:type="gramEnd"/>
                       </w:p>
                     </w:txbxContent>
                   </v:textbox>
@@ -7452,7 +7719,21 @@
                           <w:rPr>
                             <w:sz w:val="18"/>
                           </w:rPr>
-                          <w:t>[else]</w:t>
+                          <w:t>[</w:t>
+                        </w:r>
+                        <w:proofErr w:type="gramStart"/>
+                        <w:r>
+                          <w:rPr>
+                            <w:sz w:val="18"/>
+                          </w:rPr>
+                          <w:t>else</w:t>
+                        </w:r>
+                        <w:proofErr w:type="gramEnd"/>
+                        <w:r>
+                          <w:rPr>
+                            <w:sz w:val="18"/>
+                          </w:rPr>
+                          <w:t>]</w:t>
                         </w:r>
                       </w:p>
                     </w:txbxContent>
@@ -7473,11 +7754,27 @@
                             <w:sz w:val="18"/>
                           </w:rPr>
                         </w:pPr>
+                        <w:proofErr w:type="spellStart"/>
+                        <w:proofErr w:type="gramStart"/>
                         <w:r>
                           <w:rPr>
                             <w:sz w:val="18"/>
                           </w:rPr>
-                          <w:t>updateAvailability(id)</w:t>
+                          <w:t>updateAvailability</w:t>
+                        </w:r>
+                        <w:proofErr w:type="spellEnd"/>
+                        <w:r>
+                          <w:rPr>
+                            <w:sz w:val="18"/>
+                          </w:rPr>
+                          <w:t>(</w:t>
+                        </w:r>
+                        <w:proofErr w:type="gramEnd"/>
+                        <w:r>
+                          <w:rPr>
+                            <w:sz w:val="18"/>
+                          </w:rPr>
+                          <w:t>id)</w:t>
                         </w:r>
                       </w:p>
                     </w:txbxContent>
@@ -7492,12 +7789,16 @@
                             <w:sz w:val="18"/>
                           </w:rPr>
                         </w:pPr>
+                        <w:proofErr w:type="spellStart"/>
+                        <w:proofErr w:type="gramStart"/>
                         <w:r>
                           <w:rPr>
                             <w:sz w:val="18"/>
                           </w:rPr>
                           <w:t>notFirstMsg</w:t>
                         </w:r>
+                        <w:proofErr w:type="spellEnd"/>
+                        <w:proofErr w:type="gramEnd"/>
                       </w:p>
                     </w:txbxContent>
                   </v:textbox>
@@ -7514,12 +7815,14 @@
                             <w:sz w:val="18"/>
                           </w:rPr>
                         </w:pPr>
+                        <w:proofErr w:type="gramStart"/>
                         <w:r>
                           <w:rPr>
                             <w:sz w:val="18"/>
                           </w:rPr>
                           <w:t>exit</w:t>
                         </w:r>
+                        <w:proofErr w:type="gramEnd"/>
                       </w:p>
                     </w:txbxContent>
                   </v:textbox>
@@ -7562,12 +7865,11 @@
           <w:sz w:val="24"/>
         </w:rPr>
       </w:pPr>
-      <w:bookmarkStart w:id="10" w:name="_Toc402728286"/>
       <w:r>
         <w:t xml:space="preserve">Figure </w:t>
       </w:r>
       <w:r>
-        <w:t>4</w:t>
+        <w:t>6</w:t>
       </w:r>
       <w:r>
         <w:t xml:space="preserve"> </w:t>
@@ -7589,7 +7891,6 @@
         </w:rPr>
         <w:t xml:space="preserve"> Diagram: Request New Room</w:t>
       </w:r>
-      <w:bookmarkEnd w:id="10"/>
     </w:p>
     <w:p>
       <w:pPr>
@@ -9076,9 +9377,9 @@
               </wp:inline>
             </w:drawing>
           </mc:Choice>
-          <mc:Fallback xmlns:w15="http://schemas.microsoft.com/office/word/2012/wordml">
+          <mc:Fallback>
             <w:pict>
-              <v:group w14:anchorId="7EF7050B" id="Canvas 65" o:spid="_x0000_s1124" editas="canvas" style="width:6in;height:266.25pt;mso-position-horizontal-relative:char;mso-position-vertical-relative:line" coordsize="54864,33813" o:gfxdata="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">
+              <v:group id="Canvas 65" o:spid="_x0000_s1124" editas="canvas" style="width:6in;height:266.25pt;mso-position-horizontal-relative:char;mso-position-vertical-relative:line" coordsize="54864,33813" o:gfxdata="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">
                 <v:shape id="_x0000_s1125" type="#_x0000_t75" style="position:absolute;width:54864;height:33813;visibility:visible;mso-wrap-style:square">
                   <v:fill o:detectmouseclick="t"/>
                   <v:path o:connecttype="none"/>
@@ -9087,8 +9388,15 @@
                   <v:textbox>
                     <w:txbxContent>
                       <w:p>
+                        <w:proofErr w:type="spellStart"/>
+                        <w:proofErr w:type="gramStart"/>
                         <w:r>
-                          <w:t>sd View Floor Map</w:t>
+                          <w:t>sd</w:t>
+                        </w:r>
+                        <w:proofErr w:type="spellEnd"/>
+                        <w:proofErr w:type="gramEnd"/>
+                        <w:r>
+                          <w:t xml:space="preserve"> View Floor Map</w:t>
                         </w:r>
                       </w:p>
                     </w:txbxContent>
@@ -9104,12 +9412,14 @@
                             <w:sz w:val="18"/>
                           </w:rPr>
                         </w:pPr>
+                        <w:proofErr w:type="gramStart"/>
                         <w:r>
                           <w:rPr>
                             <w:sz w:val="18"/>
                           </w:rPr>
                           <w:t>ref</w:t>
                         </w:r>
+                        <w:proofErr w:type="gramEnd"/>
                       </w:p>
                     </w:txbxContent>
                   </v:textbox>
@@ -9205,18 +9515,28 @@
                             <w:sz w:val="18"/>
                           </w:rPr>
                         </w:pPr>
+                        <w:proofErr w:type="gramStart"/>
                         <w:r>
                           <w:rPr>
                             <w:sz w:val="18"/>
                           </w:rPr>
-                          <w:t xml:space="preserve">display </w:t>
+                          <w:t>display</w:t>
                         </w:r>
+                        <w:proofErr w:type="gramEnd"/>
+                        <w:r>
+                          <w:rPr>
+                            <w:sz w:val="18"/>
+                          </w:rPr>
+                          <w:t xml:space="preserve"> </w:t>
+                        </w:r>
+                        <w:proofErr w:type="spellStart"/>
                         <w:r>
                           <w:rPr>
                             <w:sz w:val="18"/>
                           </w:rPr>
                           <w:t>options:void</w:t>
                         </w:r>
+                        <w:proofErr w:type="spellEnd"/>
                       </w:p>
                     </w:txbxContent>
                   </v:textbox>
@@ -9228,7 +9548,7 @@
                 <v:shape id="Straight Arrow Connector 115" o:spid="_x0000_s1141" type="#_x0000_t32" style="position:absolute;left:24860;top:14573;width:8953;height:0;flip:x;visibility:visible;mso-wrap-style:square" o:connectortype="straight" o:gfxdata="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" strokecolor="black [3200]" strokeweight=".5pt">
                   <v:stroke dashstyle="longDash" endarrow="block" joinstyle="miter"/>
                 </v:shape>
-                <v:shape id="Text Box 116" o:spid="_x0000_s1142" type="#_x0000_t202" style="position:absolute;left:27025;top:12192;width:4788;height:2000;visibility:visible;mso-wrap-style:none;v-text-anchor:top" o:gfxdata="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" fillcolor="white [3201]" strokeweight=".5pt">
+                <v:shape id="Text Box 116" o:spid="_x0000_s1142" type="#_x0000_t202" style="position:absolute;left:27025;top:12192;width:4515;height:2000;visibility:visible;mso-wrap-style:none;v-text-anchor:top" o:gfxdata="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" fillcolor="white [3201]" strokeweight=".5pt">
                   <v:textbox>
                     <w:txbxContent>
                       <w:p>
@@ -9238,6 +9558,7 @@
                             <w:sz w:val="18"/>
                           </w:rPr>
                         </w:pPr>
+                        <w:proofErr w:type="gramStart"/>
                         <w:r>
                           <w:rPr>
                             <w:i/>
@@ -9245,6 +9566,7 @@
                           </w:rPr>
                           <w:t>floors</w:t>
                         </w:r>
+                        <w:proofErr w:type="gramEnd"/>
                       </w:p>
                     </w:txbxContent>
                   </v:textbox>
@@ -9283,11 +9605,19 @@
                             <w:sz w:val="18"/>
                           </w:rPr>
                         </w:pPr>
+                        <w:proofErr w:type="gramStart"/>
                         <w:r>
                           <w:rPr>
                             <w:sz w:val="18"/>
                           </w:rPr>
-                          <w:t>selection (floor)</w:t>
+                          <w:t>selection</w:t>
+                        </w:r>
+                        <w:proofErr w:type="gramEnd"/>
+                        <w:r>
+                          <w:rPr>
+                            <w:sz w:val="18"/>
+                          </w:rPr>
+                          <w:t xml:space="preserve"> (floor)</w:t>
                         </w:r>
                       </w:p>
                     </w:txbxContent>
@@ -9309,11 +9639,19 @@
                             <w:sz w:val="18"/>
                           </w:rPr>
                         </w:pPr>
+                        <w:proofErr w:type="gramStart"/>
                         <w:r>
                           <w:rPr>
                             <w:sz w:val="18"/>
                           </w:rPr>
-                          <w:t>exit : void</w:t>
+                          <w:t>exit :</w:t>
+                        </w:r>
+                        <w:proofErr w:type="gramEnd"/>
+                        <w:r>
+                          <w:rPr>
+                            <w:sz w:val="18"/>
+                          </w:rPr>
+                          <w:t xml:space="preserve"> void</w:t>
                         </w:r>
                       </w:p>
                     </w:txbxContent>
@@ -9328,11 +9666,21 @@
                             <w:sz w:val="18"/>
                           </w:rPr>
                         </w:pPr>
+                        <w:proofErr w:type="spellStart"/>
+                        <w:proofErr w:type="gramStart"/>
                         <w:r>
                           <w:rPr>
                             <w:sz w:val="18"/>
                           </w:rPr>
-                          <w:t xml:space="preserve">displaymap  </w:t>
+                          <w:t>displaymap</w:t>
+                        </w:r>
+                        <w:proofErr w:type="spellEnd"/>
+                        <w:proofErr w:type="gramEnd"/>
+                        <w:r>
+                          <w:rPr>
+                            <w:sz w:val="18"/>
+                          </w:rPr>
+                          <w:t xml:space="preserve">  </w:t>
                         </w:r>
                       </w:p>
                       <w:p>
@@ -9345,7 +9693,21 @@
                           <w:rPr>
                             <w:sz w:val="18"/>
                           </w:rPr>
-                          <w:t>(floor)</w:t>
+                          <w:t>(</w:t>
+                        </w:r>
+                        <w:proofErr w:type="gramStart"/>
+                        <w:r>
+                          <w:rPr>
+                            <w:sz w:val="18"/>
+                          </w:rPr>
+                          <w:t>floor</w:t>
+                        </w:r>
+                        <w:proofErr w:type="gramEnd"/>
+                        <w:r>
+                          <w:rPr>
+                            <w:sz w:val="18"/>
+                          </w:rPr>
+                          <w:t>)</w:t>
                         </w:r>
                       </w:p>
                     </w:txbxContent>
@@ -9386,17 +9748,15 @@
           <w:sz w:val="24"/>
         </w:rPr>
       </w:pPr>
-      <w:bookmarkStart w:id="11" w:name="_Toc402728287"/>
       <w:r>
         <w:t xml:space="preserve">Figure </w:t>
       </w:r>
       <w:r>
-        <w:t>5</w:t>
+        <w:t>7</w:t>
       </w:r>
       <w:r>
         <w:t>– Dynamic Diagram: View Floor Map</w:t>
       </w:r>
-      <w:bookmarkEnd w:id="11"/>
     </w:p>
     <w:p>
       <w:pPr>
@@ -10701,9 +11061,9 @@
               </wp:inline>
             </w:drawing>
           </mc:Choice>
-          <mc:Fallback xmlns:w15="http://schemas.microsoft.com/office/word/2012/wordml">
+          <mc:Fallback>
             <w:pict>
-              <v:group w14:anchorId="77544658" id="Canvas 135" o:spid="_x0000_s1159" editas="canvas" style="width:6in;height:283.5pt;mso-position-horizontal-relative:char;mso-position-vertical-relative:line" coordsize="54864,36004" o:gfxdata="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">
+              <v:group id="Canvas 135" o:spid="_x0000_s1159" editas="canvas" style="width:6in;height:283.5pt;mso-position-horizontal-relative:char;mso-position-vertical-relative:line" coordsize="54864,36004" o:gfxdata="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">
                 <v:shape id="_x0000_s1160" type="#_x0000_t75" style="position:absolute;width:54864;height:36004;visibility:visible;mso-wrap-style:square">
                   <v:fill o:detectmouseclick="t"/>
                   <v:path o:connecttype="none"/>
@@ -10719,13 +11079,25 @@
                             <w:sz w:val="22"/>
                           </w:rPr>
                         </w:pPr>
+                        <w:proofErr w:type="spellStart"/>
+                        <w:proofErr w:type="gramStart"/>
                         <w:r>
                           <w:rPr>
                             <w:rFonts w:eastAsia="Calibri"/>
                             <w:sz w:val="20"/>
                             <w:szCs w:val="22"/>
                           </w:rPr>
-                          <w:t xml:space="preserve">sd </w:t>
+                          <w:t>sd</w:t>
+                        </w:r>
+                        <w:proofErr w:type="spellEnd"/>
+                        <w:proofErr w:type="gramEnd"/>
+                        <w:r>
+                          <w:rPr>
+                            <w:rFonts w:eastAsia="Calibri"/>
+                            <w:sz w:val="20"/>
+                            <w:szCs w:val="22"/>
+                          </w:rPr>
+                          <w:t xml:space="preserve"> </w:t>
                         </w:r>
                         <w:r>
                           <w:rPr>
@@ -10821,12 +11193,14 @@
                             <w:sz w:val="18"/>
                           </w:rPr>
                         </w:pPr>
+                        <w:proofErr w:type="spellStart"/>
                         <w:r>
                           <w:rPr>
                             <w:sz w:val="18"/>
                           </w:rPr>
                           <w:t>DisplayRequests</w:t>
                         </w:r>
+                        <w:proofErr w:type="spellEnd"/>
                       </w:p>
                     </w:txbxContent>
                   </v:textbox>
@@ -10862,7 +11236,7 @@
                 <v:shape id="Straight Arrow Connector 152" o:spid="_x0000_s1174" type="#_x0000_t32" style="position:absolute;left:18383;top:15594;width:11811;height:0;visibility:visible;mso-wrap-style:square" o:connectortype="straight" o:gfxdata="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" strokecolor="black [3200]" strokeweight=".5pt">
                   <v:stroke dashstyle="longDash" startarrow="open" joinstyle="miter"/>
                 </v:shape>
-                <v:shape id="Text Box 154" o:spid="_x0000_s1175" type="#_x0000_t202" style="position:absolute;left:20116;top:12983;width:9169;height:2324;visibility:visible;mso-wrap-style:none;v-text-anchor:top" o:gfxdata="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" fillcolor="white [3201]" strokeweight=".5pt">
+                <v:shape id="Text Box 154" o:spid="_x0000_s1175" type="#_x0000_t202" style="position:absolute;left:20116;top:12983;width:8896;height:2324;visibility:visible;mso-wrap-style:none;v-text-anchor:top" o:gfxdata="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" fillcolor="white [3201]" strokeweight=".5pt">
                   <v:textbox>
                     <w:txbxContent>
                       <w:p>
@@ -10899,12 +11273,14 @@
                             <w:sz w:val="18"/>
                           </w:rPr>
                         </w:pPr>
+                        <w:proofErr w:type="spellStart"/>
                         <w:r>
                           <w:rPr>
                             <w:sz w:val="18"/>
                           </w:rPr>
                           <w:t>DecideRequest</w:t>
                         </w:r>
+                        <w:proofErr w:type="spellEnd"/>
                       </w:p>
                     </w:txbxContent>
                   </v:textbox>
@@ -10927,12 +11303,16 @@
                             <w:sz w:val="18"/>
                           </w:rPr>
                         </w:pPr>
+                        <w:proofErr w:type="spellStart"/>
+                        <w:proofErr w:type="gramStart"/>
                         <w:r>
                           <w:rPr>
                             <w:sz w:val="18"/>
                           </w:rPr>
                           <w:t>removeRequest</w:t>
                         </w:r>
+                        <w:proofErr w:type="spellEnd"/>
+                        <w:proofErr w:type="gramEnd"/>
                       </w:p>
                     </w:txbxContent>
                   </v:textbox>
@@ -10958,12 +11338,14 @@
                             <w:sz w:val="18"/>
                           </w:rPr>
                         </w:pPr>
+                        <w:proofErr w:type="gramStart"/>
                         <w:r>
                           <w:rPr>
                             <w:sz w:val="18"/>
                           </w:rPr>
                           <w:t>loop</w:t>
                         </w:r>
+                        <w:proofErr w:type="gramEnd"/>
                       </w:p>
                     </w:txbxContent>
                   </v:textbox>
@@ -10991,17 +11373,15 @@
           <w:sz w:val="24"/>
         </w:rPr>
       </w:pPr>
-      <w:bookmarkStart w:id="12" w:name="_Toc402728288"/>
       <w:r>
         <w:t xml:space="preserve">Figure </w:t>
       </w:r>
       <w:r>
-        <w:t>6</w:t>
+        <w:t>8</w:t>
       </w:r>
       <w:r>
         <w:t>– Dynamic Diagram: Decide Room Requests</w:t>
       </w:r>
-      <w:bookmarkEnd w:id="12"/>
     </w:p>
     <w:p>
       <w:pPr>
@@ -11015,11 +11395,11 @@
         <w:pStyle w:val="Heading1"/>
         <w:jc w:val="center"/>
       </w:pPr>
-      <w:bookmarkStart w:id="13" w:name="_Toc402728277"/>
+      <w:bookmarkStart w:id="11" w:name="_Toc404632284"/>
       <w:r>
         <w:t>RATIONALE FOR DETAILED DESIGN MODEL</w:t>
       </w:r>
-      <w:bookmarkEnd w:id="13"/>
+      <w:bookmarkEnd w:id="11"/>
     </w:p>
     <w:p>
       <w:pPr>
@@ -11097,11 +11477,11 @@
         <w:pStyle w:val="Heading1"/>
         <w:jc w:val="center"/>
       </w:pPr>
-      <w:bookmarkStart w:id="14" w:name="_Toc402728278"/>
+      <w:bookmarkStart w:id="12" w:name="_Toc404632285"/>
       <w:r>
         <w:t>TRACEABILITY FROM REQUIREMENTS TO DETAILED DESIGN MODEL</w:t>
       </w:r>
-      <w:bookmarkEnd w:id="14"/>
+      <w:bookmarkEnd w:id="12"/>
     </w:p>
     <w:p>
       <w:pPr>
@@ -11129,11 +11509,11 @@
         <w:pStyle w:val="Heading1"/>
         <w:jc w:val="center"/>
       </w:pPr>
-      <w:bookmarkStart w:id="15" w:name="_Toc402728279"/>
+      <w:bookmarkStart w:id="13" w:name="_Toc404632286"/>
       <w:r>
         <w:t>REFERENCES</w:t>
       </w:r>
-      <w:bookmarkEnd w:id="15"/>
+      <w:bookmarkEnd w:id="13"/>
     </w:p>
     <w:p>
       <w:pPr>
@@ -13050,37 +13430,6 @@
         </w:p>
       </w:docPartBody>
     </w:docPart>
-    <w:docPart>
-      <w:docPartPr>
-        <w:name w:val="0392CE0E2BF84C8790CE3A6C623B6902"/>
-        <w:category>
-          <w:name w:val="General"/>
-          <w:gallery w:val="placeholder"/>
-        </w:category>
-        <w:types>
-          <w:type w:val="bbPlcHdr"/>
-        </w:types>
-        <w:behaviors>
-          <w:behavior w:val="content"/>
-        </w:behaviors>
-        <w:guid w:val="{DA35E017-9441-46D6-B8E6-90E1C0AE278F}"/>
-      </w:docPartPr>
-      <w:docPartBody>
-        <w:p>
-          <w:pPr>
-            <w:pStyle w:val="0392CE0E2BF84C8790CE3A6C623B6902"/>
-          </w:pPr>
-          <w:r>
-            <w:rPr>
-              <w:color w:val="4F81BD" w:themeColor="accent1"/>
-              <w:sz w:val="28"/>
-              <w:szCs w:val="28"/>
-            </w:rPr>
-            <w:t>[Author name]</w:t>
-          </w:r>
-        </w:p>
-      </w:docPartBody>
-    </w:docPart>
   </w:docParts>
 </w:glossaryDocument>
 </file>
@@ -13092,7 +13441,7 @@
     <w:charset w:val="00"/>
     <w:family w:val="roman"/>
     <w:pitch w:val="variable"/>
-    <w:sig w:usb0="E0002EFF" w:usb1="C0007843" w:usb2="00000009" w:usb3="00000000" w:csb0="000001FF" w:csb1="00000000"/>
+    <w:sig w:usb0="E0002AFF" w:usb1="C0007841" w:usb2="00000009" w:usb3="00000000" w:csb0="000001FF" w:csb1="00000000"/>
   </w:font>
   <w:font w:name="Calibri">
     <w:panose1 w:val="020F0502020204030204"/>
@@ -13143,6 +13492,7 @@
     <w:rsid w:val="000F5450"/>
     <w:rsid w:val="00122C3D"/>
     <w:rsid w:val="00191044"/>
+    <w:rsid w:val="007726F4"/>
     <w:rsid w:val="00927839"/>
     <w:rsid w:val="00CE3244"/>
     <w:rsid w:val="00E452A4"/>
@@ -13977,7 +14327,7 @@
   <a:extraClrSchemeLst/>
   <a:extLst>
     <a:ext uri="{05A4C25C-085E-4340-85A3-A5531E510DB2}">
-      <thm15:themeFamily xmlns:thm15="http://schemas.microsoft.com/office/thememl/2012/main" xmlns="" name="Office Theme" id="{62F939B6-93AF-4DB8-9C6B-D6C7DFDC589F}" vid="{4A3C46E8-61CC-4603-A589-7422A47A8E4A}"/>
+      <thm15:themeFamily xmlns="" xmlns:thm15="http://schemas.microsoft.com/office/thememl/2012/main" name="Office Theme" id="{62F939B6-93AF-4DB8-9C6B-D6C7DFDC589F}" vid="{4A3C46E8-61CC-4603-A589-7422A47A8E4A}"/>
     </a:ext>
   </a:extLst>
 </a:theme>
@@ -14049,7 +14399,7 @@
 </file>
 
 <file path=customXml/itemProps3.xml><?xml version="1.0" encoding="utf-8"?>
-<ds:datastoreItem xmlns:ds="http://schemas.openxmlformats.org/officeDocument/2006/customXml" ds:itemID="{F32362D1-56E7-4ED8-BC63-779C5DA9CE32}">
+<ds:datastoreItem xmlns:ds="http://schemas.openxmlformats.org/officeDocument/2006/customXml" ds:itemID="{183AAD77-C31A-419F-AB6A-FD6A11355CD4}">
   <ds:schemaRefs>
     <ds:schemaRef ds:uri="http://schemas.openxmlformats.org/officeDocument/2006/bibliography"/>
   </ds:schemaRefs>

</xml_diff>